<commit_message>
fixed typos in manuscript and response
</commit_message>
<xml_diff>
--- a/review/arcana-cover-letter.docx
+++ b/review/arcana-cover-letter.docx
@@ -50,7 +50,7 @@
           <w:sz w:val="22"/>
           <w:lang w:val="en-AU" w:eastAsia="en-US"/>
         </w:rPr>
-        <w:t>Wednesday, 20 March 2019</w:t>
+        <w:t>Friday, 22 March 2019</w:t>
       </w:r>
       <w:r>
         <w:rPr>
@@ -217,25 +217,7 @@
           <w:sz w:val="22"/>
           <w:lang w:val="en-AU" w:eastAsia="en-US"/>
         </w:rPr>
-        <w:t>ober</w:t>
-      </w:r>
-      <w:r>
-        <w:rPr>
-          <w:rFonts w:ascii="Times New Roman" w:eastAsia="MS Mincho" w:hAnsi="Times New Roman"/>
-          <w:kern w:val="0"/>
-          <w:sz w:val="22"/>
-          <w:lang w:val="en-AU" w:eastAsia="en-US"/>
-        </w:rPr>
-        <w:t xml:space="preserve"> 201</w:t>
-      </w:r>
-      <w:r>
-        <w:rPr>
-          <w:rFonts w:ascii="Times New Roman" w:eastAsia="MS Mincho" w:hAnsi="Times New Roman"/>
-          <w:kern w:val="0"/>
-          <w:sz w:val="22"/>
-          <w:lang w:val="en-AU" w:eastAsia="en-US"/>
-        </w:rPr>
-        <w:t>8</w:t>
+        <w:t>ober 2018</w:t>
       </w:r>
       <w:r>
         <w:rPr>
@@ -309,25 +291,7 @@
           <w:sz w:val="22"/>
           <w:lang w:val="en-AU" w:eastAsia="en-US"/>
         </w:rPr>
-        <w:t>We believe the revised manuscript and accompanying response to reviews letter address the reviewer</w:t>
-      </w:r>
-      <w:r>
-        <w:rPr>
-          <w:rFonts w:ascii="Times New Roman" w:eastAsia="MS Mincho" w:hAnsi="Times New Roman"/>
-          <w:kern w:val="0"/>
-          <w:sz w:val="22"/>
-          <w:lang w:val="en-AU" w:eastAsia="en-US"/>
-        </w:rPr>
-        <w:t>’</w:t>
-      </w:r>
-      <w:r>
-        <w:rPr>
-          <w:rFonts w:ascii="Times New Roman" w:eastAsia="MS Mincho" w:hAnsi="Times New Roman"/>
-          <w:kern w:val="0"/>
-          <w:sz w:val="22"/>
-          <w:lang w:val="en-AU" w:eastAsia="en-US"/>
-        </w:rPr>
-        <w:t>s concerns, and wish to have the manuscript re</w:t>
+        <w:t>We believe the revised manuscript and accompanying response to reviews letter address the reviewer’s concerns, and wish to have the manuscript re</w:t>
       </w:r>
       <w:r>
         <w:rPr>
@@ -421,6 +385,15 @@
           <w:lang w:val="en-AU" w:eastAsia="en-US"/>
         </w:rPr>
         <w:t>, Ph. D.</w:t>
+      </w:r>
+      <w:r>
+        <w:rPr>
+          <w:rFonts w:ascii="Times New Roman" w:eastAsia="MS Mincho" w:hAnsi="Times New Roman"/>
+          <w:kern w:val="0"/>
+          <w:sz w:val="22"/>
+          <w:lang w:val="en-AU" w:eastAsia="en-US"/>
+        </w:rPr>
+        <w:t xml:space="preserve"> and Gary F. Egan, Ph. D.</w:t>
       </w:r>
       <w:bookmarkStart w:id="0" w:name="_GoBack"/>
       <w:bookmarkEnd w:id="0"/>

</xml_diff>